<commit_message>
hice un par de cambios y cambie la pagina principal
</commit_message>
<xml_diff>
--- a/Practica 2- Actividad 5.docx
+++ b/Practica 2- Actividad 5.docx
@@ -3,12 +3,23 @@
 <w:document xmlns:wpc="http://schemas.microsoft.com/office/word/2010/wordprocessingCanvas" xmlns:cx="http://schemas.microsoft.com/office/drawing/2014/chartex" xmlns:mc="http://schemas.openxmlformats.org/markup-compatibility/2006" xmlns:o="urn:schemas-microsoft-com:office:office" xmlns:r="http://schemas.openxmlformats.org/officeDocument/2006/relationships" xmlns:m="http://schemas.openxmlformats.org/officeDocument/2006/math" xmlns:v="urn:schemas-microsoft-com:vml" xmlns:wp14="http://schemas.microsoft.com/office/word/2010/wordprocessingDrawing" xmlns:wp="http://schemas.openxmlformats.org/drawingml/2006/wordprocessingDrawing" xmlns:w10="urn:schemas-microsoft-com:office:word" xmlns:w="http://schemas.openxmlformats.org/wordprocessingml/2006/main" xmlns:w14="http://schemas.microsoft.com/office/word/2010/wordml" xmlns:w15="http://schemas.microsoft.com/office/word/2012/wordml" xmlns:w16se="http://schemas.microsoft.com/office/word/2015/wordml/symex" xmlns:wpg="http://schemas.microsoft.com/office/word/2010/wordprocessingGroup" xmlns:wpi="http://schemas.microsoft.com/office/word/2010/wordprocessingInk" xmlns:wne="http://schemas.microsoft.com/office/word/2006/wordml" xmlns:wps="http://schemas.microsoft.com/office/word/2010/wordprocessingShape" mc:Ignorable="w14 w15 w16se wp14">
   <w:body>
     <w:p>
-      <w:proofErr w:type="spellStart"/>
-      <w:r>
+      <w:pPr>
+        <w:rPr>
+          <w:b/>
+        </w:rPr>
+      </w:pPr>
+      <w:proofErr w:type="spellStart"/>
+      <w:r>
+        <w:rPr>
+          <w:b/>
+        </w:rPr>
         <w:t>AccountManager</w:t>
       </w:r>
       <w:proofErr w:type="spellEnd"/>
       <w:r>
+        <w:rPr>
+          <w:b/>
+        </w:rPr>
         <w:t>:</w:t>
       </w:r>
     </w:p>
@@ -41,55 +52,256 @@
         <w:t xml:space="preserve"> sepa que debe regenerarlos.</w:t>
       </w:r>
     </w:p>
+    <w:p>
+      <w:proofErr w:type="spellStart"/>
+      <w:r>
+        <w:rPr>
+          <w:b/>
+        </w:rPr>
+        <w:t>Account</w:t>
+      </w:r>
+      <w:proofErr w:type="spellEnd"/>
+      <w:r>
+        <w:t>:</w:t>
+      </w:r>
+    </w:p>
+    <w:p>
+      <w:r>
+        <w:t xml:space="preserve">Tipo de valor que representa una cuenta en </w:t>
+      </w:r>
+      <w:proofErr w:type="spellStart"/>
+      <w:r>
+        <w:t>AccountManager</w:t>
+      </w:r>
+      <w:proofErr w:type="spellEnd"/>
+      <w:r>
+        <w:t xml:space="preserve">. Este objeto es Parcelable y también anula </w:t>
+      </w:r>
+      <w:proofErr w:type="spellStart"/>
+      <w:r>
+        <w:t>equals</w:t>
+      </w:r>
+      <w:proofErr w:type="spellEnd"/>
+      <w:r>
+        <w:t xml:space="preserve"> (</w:t>
+      </w:r>
+      <w:proofErr w:type="spellStart"/>
+      <w:r>
+        <w:t>Object</w:t>
+      </w:r>
+      <w:proofErr w:type="spellEnd"/>
+      <w:r>
+        <w:t xml:space="preserve">) y </w:t>
+      </w:r>
+      <w:proofErr w:type="spellStart"/>
+      <w:r>
+        <w:t>hashCode</w:t>
+      </w:r>
+      <w:proofErr w:type="spellEnd"/>
+      <w:r>
+        <w:t xml:space="preserve"> (), lo que lo hace adecuado para su uso como clave de un </w:t>
+      </w:r>
+      <w:proofErr w:type="spellStart"/>
+      <w:r>
+        <w:t>Map</w:t>
+      </w:r>
+      <w:proofErr w:type="spellEnd"/>
+      <w:r>
+        <w:t>.</w:t>
+      </w:r>
+    </w:p>
+    <w:p>
+      <w:pPr>
+        <w:rPr>
+          <w:b/>
+        </w:rPr>
+      </w:pPr>
+      <w:r>
+        <w:rPr>
+          <w:b/>
+        </w:rPr>
+        <w:t xml:space="preserve">Descripción general de </w:t>
+      </w:r>
+      <w:proofErr w:type="spellStart"/>
+      <w:r>
+        <w:rPr>
+          <w:b/>
+        </w:rPr>
+        <w:t>Volleybookmark_border</w:t>
+      </w:r>
+      <w:proofErr w:type="spellEnd"/>
+    </w:p>
+    <w:p>
+      <w:proofErr w:type="spellStart"/>
+      <w:r>
+        <w:t>Volley</w:t>
+      </w:r>
+      <w:proofErr w:type="spellEnd"/>
+      <w:r>
+        <w:t xml:space="preserve"> es una biblioteca HTTP que facilita y agiliza el uso de redes en apps para Android. </w:t>
+      </w:r>
+      <w:proofErr w:type="spellStart"/>
+      <w:r>
+        <w:t>Volley</w:t>
+      </w:r>
+      <w:proofErr w:type="spellEnd"/>
+      <w:r>
+        <w:t xml:space="preserve"> está disponible en GitHub.</w:t>
+      </w:r>
+    </w:p>
+    <w:p>
+      <w:proofErr w:type="spellStart"/>
+      <w:r>
+        <w:t>Volley</w:t>
+      </w:r>
+      <w:proofErr w:type="spellEnd"/>
+      <w:r>
+        <w:t xml:space="preserve"> ofrece los siguientes beneficios:</w:t>
+      </w:r>
+    </w:p>
+    <w:p>
+      <w:pPr>
+        <w:pStyle w:val="Prrafodelista"/>
+        <w:numPr>
+          <w:ilvl w:val="0"/>
+          <w:numId w:val="2"/>
+        </w:numPr>
+      </w:pPr>
+      <w:r>
+        <w:t>Programación automática de solicitudes de red</w:t>
+      </w:r>
+    </w:p>
+    <w:p>
+      <w:pPr>
+        <w:pStyle w:val="Prrafodelista"/>
+        <w:numPr>
+          <w:ilvl w:val="0"/>
+          <w:numId w:val="2"/>
+        </w:numPr>
+      </w:pPr>
+      <w:r>
+        <w:t>Varias conexiones de red simultáneas</w:t>
+      </w:r>
+    </w:p>
+    <w:p>
+      <w:pPr>
+        <w:pStyle w:val="Prrafodelista"/>
+        <w:numPr>
+          <w:ilvl w:val="0"/>
+          <w:numId w:val="2"/>
+        </w:numPr>
+      </w:pPr>
+      <w:r>
+        <w:t>Almacenamiento de respuestas en caché y en disco transparentes con coherencia de caché en HTTP estándar</w:t>
+      </w:r>
+    </w:p>
+    <w:p>
+      <w:pPr>
+        <w:pStyle w:val="Prrafodelista"/>
+        <w:numPr>
+          <w:ilvl w:val="0"/>
+          <w:numId w:val="2"/>
+        </w:numPr>
+      </w:pPr>
+      <w:r>
+        <w:t>Compatibilidad con la priorización de solicitudes</w:t>
+      </w:r>
+    </w:p>
+    <w:p>
+      <w:pPr>
+        <w:pStyle w:val="Prrafodelista"/>
+        <w:numPr>
+          <w:ilvl w:val="0"/>
+          <w:numId w:val="2"/>
+        </w:numPr>
+      </w:pPr>
+      <w:r>
+        <w:t>API de cancelación de solicitudes (permite cancelar una única solicitud, o bien establecer bloques o grupos de solicitudes para cancelar)</w:t>
+      </w:r>
+    </w:p>
+    <w:p>
+      <w:pPr>
+        <w:pStyle w:val="Prrafodelista"/>
+        <w:numPr>
+          <w:ilvl w:val="0"/>
+          <w:numId w:val="2"/>
+        </w:numPr>
+      </w:pPr>
+      <w:r>
+        <w:t>Personalización sencilla, por ejemplo, de reintentos o retiradas</w:t>
+      </w:r>
+    </w:p>
+    <w:p>
+      <w:pPr>
+        <w:pStyle w:val="Prrafodelista"/>
+        <w:numPr>
+          <w:ilvl w:val="0"/>
+          <w:numId w:val="2"/>
+        </w:numPr>
+      </w:pPr>
+      <w:r>
+        <w:t>Ordenamiento sólido que permite completar correctamente la IU con datos recuperados de forma asíncrona de la red</w:t>
+      </w:r>
+    </w:p>
+    <w:p>
+      <w:pPr>
+        <w:pStyle w:val="Prrafodelista"/>
+        <w:numPr>
+          <w:ilvl w:val="0"/>
+          <w:numId w:val="2"/>
+        </w:numPr>
+      </w:pPr>
+      <w:r>
+        <w:t>Herramientas de depuración y rastreo</w:t>
+      </w:r>
+    </w:p>
     <w:p/>
     <w:p>
       <w:proofErr w:type="spellStart"/>
       <w:r>
-        <w:t>Account</w:t>
-      </w:r>
-      <w:proofErr w:type="spellEnd"/>
-      <w:r>
-        <w:t>:</w:t>
+        <w:t>Volley</w:t>
+      </w:r>
+      <w:proofErr w:type="spellEnd"/>
+      <w:r>
+        <w:t xml:space="preserve"> se destaca por sus operaciones de tipo RPC que se usan para completar la IU, por ejemplo, obtener una página de resultados de la búsqueda como datos estructurados. Se integra f</w:t>
       </w:r>
       <w:bookmarkStart w:id="0" w:name="_GoBack"/>
       <w:bookmarkEnd w:id="0"/>
-    </w:p>
-    <w:p>
-      <w:r>
-        <w:t xml:space="preserve">Tipo de valor que representa una cuenta en </w:t>
-      </w:r>
-      <w:proofErr w:type="spellStart"/>
-      <w:r>
-        <w:t>AccountManager</w:t>
-      </w:r>
-      <w:proofErr w:type="spellEnd"/>
-      <w:r>
-        <w:t xml:space="preserve">. Este objeto es Parcelable y también anula </w:t>
-      </w:r>
-      <w:proofErr w:type="spellStart"/>
-      <w:r>
-        <w:t>equals</w:t>
-      </w:r>
-      <w:proofErr w:type="spellEnd"/>
-      <w:r>
-        <w:t xml:space="preserve"> (</w:t>
-      </w:r>
-      <w:proofErr w:type="spellStart"/>
-      <w:r>
-        <w:t>Object</w:t>
-      </w:r>
-      <w:proofErr w:type="spellEnd"/>
-      <w:r>
-        <w:t xml:space="preserve">) y </w:t>
-      </w:r>
-      <w:proofErr w:type="spellStart"/>
-      <w:r>
-        <w:t>hashCode</w:t>
-      </w:r>
-      <w:proofErr w:type="spellEnd"/>
-      <w:r>
-        <w:t xml:space="preserve"> (), lo que lo hace adecuado para su uso como clave de un Map</w:t>
-      </w:r>
+      <w:r>
+        <w:t xml:space="preserve">ácilmente con cualquier protocolo y, además, incluye compatibilidad con </w:t>
+      </w:r>
+      <w:proofErr w:type="spellStart"/>
+      <w:r>
+        <w:t>strings</w:t>
+      </w:r>
+      <w:proofErr w:type="spellEnd"/>
+      <w:r>
+        <w:t xml:space="preserve"> sin procesar, imágenes y JSON. Dado que proporciona compatibilidad integrada con las funciones que necesitas, </w:t>
+      </w:r>
+      <w:proofErr w:type="spellStart"/>
+      <w:r>
+        <w:t>Volley</w:t>
+      </w:r>
+      <w:proofErr w:type="spellEnd"/>
+      <w:r>
+        <w:t xml:space="preserve"> elimina la necesidad de escribir código estándar y te permite concentrarte en la lógica que es específica de tu app.</w:t>
+      </w:r>
+    </w:p>
+    <w:p/>
+    <w:p>
+      <w:proofErr w:type="spellStart"/>
+      <w:r>
+        <w:t>Volley</w:t>
+      </w:r>
+      <w:proofErr w:type="spellEnd"/>
+      <w:r>
+        <w:t xml:space="preserve"> no es adecuado para operaciones de transmisión o descarga grandes, ya que almacena todas las respuestas en la memoria durante el análisis. Para operaciones de descarga grandes, te recomendamos usar una alternativa como </w:t>
+      </w:r>
+      <w:proofErr w:type="spellStart"/>
+      <w:r>
+        <w:t>DownloadManager</w:t>
+      </w:r>
+      <w:proofErr w:type="spellEnd"/>
       <w:r>
         <w:t>.</w:t>
       </w:r>
@@ -97,138 +309,7 @@
     <w:p/>
     <w:p>
       <w:r>
-        <w:t xml:space="preserve">Descripción general de </w:t>
-      </w:r>
-      <w:proofErr w:type="spellStart"/>
-      <w:r>
-        <w:t>Volleybookmark_border</w:t>
-      </w:r>
-      <w:proofErr w:type="spellEnd"/>
-    </w:p>
-    <w:p/>
-    <w:p>
-      <w:proofErr w:type="spellStart"/>
-      <w:r>
-        <w:t>Volley</w:t>
-      </w:r>
-      <w:proofErr w:type="spellEnd"/>
-      <w:r>
-        <w:t xml:space="preserve"> es una biblioteca HTTP que facilita y agiliza el uso de redes en apps para Android. </w:t>
-      </w:r>
-      <w:proofErr w:type="spellStart"/>
-      <w:r>
-        <w:t>Volley</w:t>
-      </w:r>
-      <w:proofErr w:type="spellEnd"/>
-      <w:r>
-        <w:t xml:space="preserve"> está disponible en GitHub.</w:t>
-      </w:r>
-    </w:p>
-    <w:p/>
-    <w:p>
-      <w:proofErr w:type="spellStart"/>
-      <w:r>
-        <w:t>Volley</w:t>
-      </w:r>
-      <w:proofErr w:type="spellEnd"/>
-      <w:r>
-        <w:t xml:space="preserve"> ofrece los siguientes beneficios:</w:t>
-      </w:r>
-    </w:p>
-    <w:p/>
-    <w:p>
-      <w:r>
-        <w:t xml:space="preserve">    Programación automática de solicitudes de red</w:t>
-      </w:r>
-    </w:p>
-    <w:p>
-      <w:r>
-        <w:t xml:space="preserve">    Varias conexiones de red simultáneas</w:t>
-      </w:r>
-    </w:p>
-    <w:p>
-      <w:r>
-        <w:t xml:space="preserve">    Almacenamiento de respuestas en caché y en disco transparentes con coherencia de caché en HTTP estándar</w:t>
-      </w:r>
-    </w:p>
-    <w:p>
-      <w:r>
-        <w:t xml:space="preserve">    Compatibilidad con la priorización de solicitudes</w:t>
-      </w:r>
-    </w:p>
-    <w:p>
-      <w:r>
-        <w:t xml:space="preserve">    API de cancelación de solicitudes (permite cancelar una única solicitud, o bien establecer bloques o grupos de solicitudes para cancelar)</w:t>
-      </w:r>
-    </w:p>
-    <w:p>
-      <w:r>
-        <w:t xml:space="preserve">    Personalización sencilla, por ejemplo, de reintentos o retiradas</w:t>
-      </w:r>
-    </w:p>
-    <w:p>
-      <w:r>
-        <w:t xml:space="preserve">    Ordenamiento sólido que permite completar correctamente la IU con datos recuperados de forma asíncrona de la red</w:t>
-      </w:r>
-    </w:p>
-    <w:p>
-      <w:r>
-        <w:t xml:space="preserve">    Herramientas de depuración y rastreo</w:t>
-      </w:r>
-    </w:p>
-    <w:p/>
-    <w:p>
-      <w:proofErr w:type="spellStart"/>
-      <w:r>
-        <w:t>Volley</w:t>
-      </w:r>
-      <w:proofErr w:type="spellEnd"/>
-      <w:r>
-        <w:t xml:space="preserve"> se destaca por sus operaciones de tipo RPC que se usan para completar la IU, por ejemplo, obtener una página de resultados de la búsqueda como datos estructurados. Se integra fácilmente con cualquier protocolo y, además, incluye compatibilidad con </w:t>
-      </w:r>
-      <w:proofErr w:type="spellStart"/>
-      <w:r>
-        <w:t>strings</w:t>
-      </w:r>
-      <w:proofErr w:type="spellEnd"/>
-      <w:r>
-        <w:t xml:space="preserve"> sin procesar, imágenes y JSON. Dado que proporciona compatibilidad integrada con las funciones </w:t>
-      </w:r>
-      <w:r>
         <w:lastRenderedPageBreak/>
-        <w:t xml:space="preserve">que necesitas, </w:t>
-      </w:r>
-      <w:proofErr w:type="spellStart"/>
-      <w:r>
-        <w:t>Volley</w:t>
-      </w:r>
-      <w:proofErr w:type="spellEnd"/>
-      <w:r>
-        <w:t xml:space="preserve"> elimina la necesidad de escribir código estándar y te permite concentrarte en la lógica que es específica de tu app.</w:t>
-      </w:r>
-    </w:p>
-    <w:p/>
-    <w:p>
-      <w:proofErr w:type="spellStart"/>
-      <w:r>
-        <w:t>Volley</w:t>
-      </w:r>
-      <w:proofErr w:type="spellEnd"/>
-      <w:r>
-        <w:t xml:space="preserve"> no es adecuado para operaciones de transmisión o descarga grandes, ya que almacena todas las respuestas en la memoria durante el análisis. Para operaciones de descarga grandes, te recomendamos usar una alternativa como </w:t>
-      </w:r>
-      <w:proofErr w:type="spellStart"/>
-      <w:r>
-        <w:t>DownloadManager</w:t>
-      </w:r>
-      <w:proofErr w:type="spellEnd"/>
-      <w:r>
-        <w:t>.</w:t>
-      </w:r>
-    </w:p>
-    <w:p/>
-    <w:p>
-      <w:r>
         <w:t xml:space="preserve">La biblioteca principal de </w:t>
       </w:r>
       <w:proofErr w:type="spellStart"/>
@@ -509,6 +590,241 @@
     </w:sectPr>
   </w:body>
 </w:document>
+</file>
+
+<file path=word/numbering.xml><?xml version="1.0" encoding="utf-8"?>
+<w:numbering xmlns:wpc="http://schemas.microsoft.com/office/word/2010/wordprocessingCanvas" xmlns:cx="http://schemas.microsoft.com/office/drawing/2014/chartex" xmlns:mc="http://schemas.openxmlformats.org/markup-compatibility/2006" xmlns:o="urn:schemas-microsoft-com:office:office" xmlns:r="http://schemas.openxmlformats.org/officeDocument/2006/relationships" xmlns:m="http://schemas.openxmlformats.org/officeDocument/2006/math" xmlns:v="urn:schemas-microsoft-com:vml" xmlns:wp14="http://schemas.microsoft.com/office/word/2010/wordprocessingDrawing" xmlns:wp="http://schemas.openxmlformats.org/drawingml/2006/wordprocessingDrawing" xmlns:w10="urn:schemas-microsoft-com:office:word" xmlns:w="http://schemas.openxmlformats.org/wordprocessingml/2006/main" xmlns:w14="http://schemas.microsoft.com/office/word/2010/wordml" xmlns:w15="http://schemas.microsoft.com/office/word/2012/wordml" xmlns:w16se="http://schemas.microsoft.com/office/word/2015/wordml/symex" xmlns:wpg="http://schemas.microsoft.com/office/word/2010/wordprocessingGroup" xmlns:wpi="http://schemas.microsoft.com/office/word/2010/wordprocessingInk" xmlns:wne="http://schemas.microsoft.com/office/word/2006/wordml" xmlns:wps="http://schemas.microsoft.com/office/word/2010/wordprocessingShape" mc:Ignorable="w14 w15 w16se wp14">
+  <w:abstractNum w:abstractNumId="0" w15:restartNumberingAfterBreak="0">
+    <w:nsid w:val="0E4172F0"/>
+    <w:multiLevelType w:val="hybridMultilevel"/>
+    <w:tmpl w:val="F2F0A63C"/>
+    <w:lvl w:ilvl="0" w:tplc="2952923E">
+      <w:numFmt w:val="bullet"/>
+      <w:lvlText w:val="-"/>
+      <w:lvlJc w:val="left"/>
+      <w:pPr>
+        <w:ind w:left="720" w:hanging="360"/>
+      </w:pPr>
+      <w:rPr>
+        <w:rFonts w:ascii="Calibri" w:eastAsiaTheme="minorHAnsi" w:hAnsi="Calibri" w:cs="Calibri" w:hint="default"/>
+      </w:rPr>
+    </w:lvl>
+    <w:lvl w:ilvl="1" w:tplc="2C0A0003" w:tentative="1">
+      <w:start w:val="1"/>
+      <w:numFmt w:val="bullet"/>
+      <w:lvlText w:val="o"/>
+      <w:lvlJc w:val="left"/>
+      <w:pPr>
+        <w:ind w:left="1440" w:hanging="360"/>
+      </w:pPr>
+      <w:rPr>
+        <w:rFonts w:ascii="Courier New" w:hAnsi="Courier New" w:cs="Courier New" w:hint="default"/>
+      </w:rPr>
+    </w:lvl>
+    <w:lvl w:ilvl="2" w:tplc="2C0A0005" w:tentative="1">
+      <w:start w:val="1"/>
+      <w:numFmt w:val="bullet"/>
+      <w:lvlText w:val=""/>
+      <w:lvlJc w:val="left"/>
+      <w:pPr>
+        <w:ind w:left="2160" w:hanging="360"/>
+      </w:pPr>
+      <w:rPr>
+        <w:rFonts w:ascii="Wingdings" w:hAnsi="Wingdings" w:hint="default"/>
+      </w:rPr>
+    </w:lvl>
+    <w:lvl w:ilvl="3" w:tplc="2C0A0001" w:tentative="1">
+      <w:start w:val="1"/>
+      <w:numFmt w:val="bullet"/>
+      <w:lvlText w:val=""/>
+      <w:lvlJc w:val="left"/>
+      <w:pPr>
+        <w:ind w:left="2880" w:hanging="360"/>
+      </w:pPr>
+      <w:rPr>
+        <w:rFonts w:ascii="Symbol" w:hAnsi="Symbol" w:hint="default"/>
+      </w:rPr>
+    </w:lvl>
+    <w:lvl w:ilvl="4" w:tplc="2C0A0003" w:tentative="1">
+      <w:start w:val="1"/>
+      <w:numFmt w:val="bullet"/>
+      <w:lvlText w:val="o"/>
+      <w:lvlJc w:val="left"/>
+      <w:pPr>
+        <w:ind w:left="3600" w:hanging="360"/>
+      </w:pPr>
+      <w:rPr>
+        <w:rFonts w:ascii="Courier New" w:hAnsi="Courier New" w:cs="Courier New" w:hint="default"/>
+      </w:rPr>
+    </w:lvl>
+    <w:lvl w:ilvl="5" w:tplc="2C0A0005" w:tentative="1">
+      <w:start w:val="1"/>
+      <w:numFmt w:val="bullet"/>
+      <w:lvlText w:val=""/>
+      <w:lvlJc w:val="left"/>
+      <w:pPr>
+        <w:ind w:left="4320" w:hanging="360"/>
+      </w:pPr>
+      <w:rPr>
+        <w:rFonts w:ascii="Wingdings" w:hAnsi="Wingdings" w:hint="default"/>
+      </w:rPr>
+    </w:lvl>
+    <w:lvl w:ilvl="6" w:tplc="2C0A0001" w:tentative="1">
+      <w:start w:val="1"/>
+      <w:numFmt w:val="bullet"/>
+      <w:lvlText w:val=""/>
+      <w:lvlJc w:val="left"/>
+      <w:pPr>
+        <w:ind w:left="5040" w:hanging="360"/>
+      </w:pPr>
+      <w:rPr>
+        <w:rFonts w:ascii="Symbol" w:hAnsi="Symbol" w:hint="default"/>
+      </w:rPr>
+    </w:lvl>
+    <w:lvl w:ilvl="7" w:tplc="2C0A0003" w:tentative="1">
+      <w:start w:val="1"/>
+      <w:numFmt w:val="bullet"/>
+      <w:lvlText w:val="o"/>
+      <w:lvlJc w:val="left"/>
+      <w:pPr>
+        <w:ind w:left="5760" w:hanging="360"/>
+      </w:pPr>
+      <w:rPr>
+        <w:rFonts w:ascii="Courier New" w:hAnsi="Courier New" w:cs="Courier New" w:hint="default"/>
+      </w:rPr>
+    </w:lvl>
+    <w:lvl w:ilvl="8" w:tplc="2C0A0005" w:tentative="1">
+      <w:start w:val="1"/>
+      <w:numFmt w:val="bullet"/>
+      <w:lvlText w:val=""/>
+      <w:lvlJc w:val="left"/>
+      <w:pPr>
+        <w:ind w:left="6480" w:hanging="360"/>
+      </w:pPr>
+      <w:rPr>
+        <w:rFonts w:ascii="Wingdings" w:hAnsi="Wingdings" w:hint="default"/>
+      </w:rPr>
+    </w:lvl>
+  </w:abstractNum>
+  <w:abstractNum w:abstractNumId="1" w15:restartNumberingAfterBreak="0">
+    <w:nsid w:val="35FC4FAD"/>
+    <w:multiLevelType w:val="hybridMultilevel"/>
+    <w:tmpl w:val="C4A218BC"/>
+    <w:lvl w:ilvl="0" w:tplc="17881CD6">
+      <w:numFmt w:val="bullet"/>
+      <w:lvlText w:val="-"/>
+      <w:lvlJc w:val="left"/>
+      <w:pPr>
+        <w:ind w:left="720" w:hanging="360"/>
+      </w:pPr>
+      <w:rPr>
+        <w:rFonts w:ascii="Calibri" w:eastAsiaTheme="minorHAnsi" w:hAnsi="Calibri" w:cs="Calibri" w:hint="default"/>
+      </w:rPr>
+    </w:lvl>
+    <w:lvl w:ilvl="1" w:tplc="2C0A0003" w:tentative="1">
+      <w:start w:val="1"/>
+      <w:numFmt w:val="bullet"/>
+      <w:lvlText w:val="o"/>
+      <w:lvlJc w:val="left"/>
+      <w:pPr>
+        <w:ind w:left="1440" w:hanging="360"/>
+      </w:pPr>
+      <w:rPr>
+        <w:rFonts w:ascii="Courier New" w:hAnsi="Courier New" w:cs="Courier New" w:hint="default"/>
+      </w:rPr>
+    </w:lvl>
+    <w:lvl w:ilvl="2" w:tplc="2C0A0005" w:tentative="1">
+      <w:start w:val="1"/>
+      <w:numFmt w:val="bullet"/>
+      <w:lvlText w:val=""/>
+      <w:lvlJc w:val="left"/>
+      <w:pPr>
+        <w:ind w:left="2160" w:hanging="360"/>
+      </w:pPr>
+      <w:rPr>
+        <w:rFonts w:ascii="Wingdings" w:hAnsi="Wingdings" w:hint="default"/>
+      </w:rPr>
+    </w:lvl>
+    <w:lvl w:ilvl="3" w:tplc="2C0A0001" w:tentative="1">
+      <w:start w:val="1"/>
+      <w:numFmt w:val="bullet"/>
+      <w:lvlText w:val=""/>
+      <w:lvlJc w:val="left"/>
+      <w:pPr>
+        <w:ind w:left="2880" w:hanging="360"/>
+      </w:pPr>
+      <w:rPr>
+        <w:rFonts w:ascii="Symbol" w:hAnsi="Symbol" w:hint="default"/>
+      </w:rPr>
+    </w:lvl>
+    <w:lvl w:ilvl="4" w:tplc="2C0A0003" w:tentative="1">
+      <w:start w:val="1"/>
+      <w:numFmt w:val="bullet"/>
+      <w:lvlText w:val="o"/>
+      <w:lvlJc w:val="left"/>
+      <w:pPr>
+        <w:ind w:left="3600" w:hanging="360"/>
+      </w:pPr>
+      <w:rPr>
+        <w:rFonts w:ascii="Courier New" w:hAnsi="Courier New" w:cs="Courier New" w:hint="default"/>
+      </w:rPr>
+    </w:lvl>
+    <w:lvl w:ilvl="5" w:tplc="2C0A0005" w:tentative="1">
+      <w:start w:val="1"/>
+      <w:numFmt w:val="bullet"/>
+      <w:lvlText w:val=""/>
+      <w:lvlJc w:val="left"/>
+      <w:pPr>
+        <w:ind w:left="4320" w:hanging="360"/>
+      </w:pPr>
+      <w:rPr>
+        <w:rFonts w:ascii="Wingdings" w:hAnsi="Wingdings" w:hint="default"/>
+      </w:rPr>
+    </w:lvl>
+    <w:lvl w:ilvl="6" w:tplc="2C0A0001" w:tentative="1">
+      <w:start w:val="1"/>
+      <w:numFmt w:val="bullet"/>
+      <w:lvlText w:val=""/>
+      <w:lvlJc w:val="left"/>
+      <w:pPr>
+        <w:ind w:left="5040" w:hanging="360"/>
+      </w:pPr>
+      <w:rPr>
+        <w:rFonts w:ascii="Symbol" w:hAnsi="Symbol" w:hint="default"/>
+      </w:rPr>
+    </w:lvl>
+    <w:lvl w:ilvl="7" w:tplc="2C0A0003" w:tentative="1">
+      <w:start w:val="1"/>
+      <w:numFmt w:val="bullet"/>
+      <w:lvlText w:val="o"/>
+      <w:lvlJc w:val="left"/>
+      <w:pPr>
+        <w:ind w:left="5760" w:hanging="360"/>
+      </w:pPr>
+      <w:rPr>
+        <w:rFonts w:ascii="Courier New" w:hAnsi="Courier New" w:cs="Courier New" w:hint="default"/>
+      </w:rPr>
+    </w:lvl>
+    <w:lvl w:ilvl="8" w:tplc="2C0A0005" w:tentative="1">
+      <w:start w:val="1"/>
+      <w:numFmt w:val="bullet"/>
+      <w:lvlText w:val=""/>
+      <w:lvlJc w:val="left"/>
+      <w:pPr>
+        <w:ind w:left="6480" w:hanging="360"/>
+      </w:pPr>
+      <w:rPr>
+        <w:rFonts w:ascii="Wingdings" w:hAnsi="Wingdings" w:hint="default"/>
+      </w:rPr>
+    </w:lvl>
+  </w:abstractNum>
+  <w:num w:numId="1">
+    <w:abstractNumId w:val="0"/>
+  </w:num>
+  <w:num w:numId="2">
+    <w:abstractNumId w:val="1"/>
+  </w:num>
+</w:numbering>
 </file>
 
 <file path=word/styles.xml><?xml version="1.0" encoding="utf-8"?>
@@ -1015,6 +1331,17 @@
     <w:basedOn w:val="Fuentedeprrafopredeter"/>
     <w:rsid w:val="00A90218"/>
   </w:style>
+  <w:style w:type="paragraph" w:styleId="Prrafodelista">
+    <w:name w:val="List Paragraph"/>
+    <w:basedOn w:val="Normal"/>
+    <w:uiPriority w:val="34"/>
+    <w:qFormat/>
+    <w:rsid w:val="00223546"/>
+    <w:pPr>
+      <w:ind w:left="720"/>
+      <w:contextualSpacing/>
+    </w:pPr>
+  </w:style>
 </w:styles>
 </file>
 

</xml_diff>